<commit_message>
static funguje + zlato
</commit_message>
<xml_diff>
--- a/Postup.docx
+++ b/Postup.docx
@@ -1383,6 +1383,21 @@
       </w:r>
     </w:p>
     <w:p>
+      <w:r>
+        <w:t>Nefunkcni static cesty</w:t>
+      </w:r>
+    </w:p>
+    <w:p>
+      <w:r>
+        <w:t>Oprava byla dlouha a slozitaa</w:t>
+      </w:r>
+    </w:p>
+    <w:p>
+      <w:r>
+        <w:t>Opraveno ale ve views musim používat dlouhou absolutni cestu az z /svoboda, mozna opravim pozudeji</w:t>
+      </w:r>
+    </w:p>
+    <w:p>
       <w:pPr>
         <w:rPr>
           <w:b/>
@@ -1404,6 +1419,9 @@
     </w:p>
     <w:p>
       <w:r>
+        <w:rPr>
+          <w:noProof/>
+        </w:rPr>
         <w:drawing>
           <wp:inline distT="0" distB="0" distL="0" distR="0" wp14:anchorId="2C735D7A" wp14:editId="318AEDF7">
             <wp:extent cx="5760720" cy="1734820"/>
@@ -1443,6 +1461,7 @@
     </w:p>
     <w:p>
       <w:r>
+        <w:lastRenderedPageBreak/>
         <w:t>S peknou url adresou, která pujde lehce menit na urcita data</w:t>
       </w:r>
       <w:r>
@@ -1459,9 +1478,275 @@
     </w:p>
     <w:p>
       <w:r>
-        <w:t>Staci zmenit 2023 09 podle potreby</w:t>
-      </w:r>
-    </w:p>
+        <w:t xml:space="preserve">Staci zmenit 2023 09 podle </w:t>
+      </w:r>
+      <w:r>
+        <w:t>potřeby. Tabulka je jako první tabulka na strance. A budu prochazet jeji tr a td.</w:t>
+      </w:r>
+      <w:r>
+        <w:br/>
+      </w:r>
+      <w:r>
+        <w:br/>
+      </w:r>
+      <w:r>
+        <w:rPr>
+          <w:noProof/>
+        </w:rPr>
+        <w:drawing>
+          <wp:inline distT="0" distB="0" distL="0" distR="0" wp14:anchorId="56154174" wp14:editId="0D95EDC3">
+            <wp:extent cx="5760720" cy="1472565"/>
+            <wp:effectExtent l="0" t="0" r="0" b="0"/>
+            <wp:docPr id="840656212" name="Obrázek 1" descr="Obsah obrázku text, snímek obrazovky, Písmo&#10;&#10;Popis byl vytvořen automaticky"/>
+            <wp:cNvGraphicFramePr>
+              <a:graphicFrameLocks xmlns:a="http://schemas.openxmlformats.org/drawingml/2006/main" noChangeAspect="1"/>
+            </wp:cNvGraphicFramePr>
+            <a:graphic xmlns:a="http://schemas.openxmlformats.org/drawingml/2006/main">
+              <a:graphicData uri="http://schemas.openxmlformats.org/drawingml/2006/picture">
+                <pic:pic xmlns:pic="http://schemas.openxmlformats.org/drawingml/2006/picture">
+                  <pic:nvPicPr>
+                    <pic:cNvPr id="840656212" name="Obrázek 1" descr="Obsah obrázku text, snímek obrazovky, Písmo&#10;&#10;Popis byl vytvořen automaticky"/>
+                    <pic:cNvPicPr/>
+                  </pic:nvPicPr>
+                  <pic:blipFill>
+                    <a:blip r:embed="rId23"/>
+                    <a:stretch>
+                      <a:fillRect/>
+                    </a:stretch>
+                  </pic:blipFill>
+                  <pic:spPr>
+                    <a:xfrm>
+                      <a:off x="0" y="0"/>
+                      <a:ext cx="5760720" cy="1472565"/>
+                    </a:xfrm>
+                    <a:prstGeom prst="rect">
+                      <a:avLst/>
+                    </a:prstGeom>
+                  </pic:spPr>
+                </pic:pic>
+              </a:graphicData>
+            </a:graphic>
+          </wp:inline>
+        </w:drawing>
+      </w:r>
+      <w:r>
+        <w:br/>
+        <w:t>Ze zacatku a zaveru mesice vypocitam procentualni zmenu v cene. Promenny jsme musel upravit kvůli neviditelnym znakum</w:t>
+      </w:r>
+    </w:p>
+    <w:p>
+      <w:r>
+        <w:rPr>
+          <w:noProof/>
+        </w:rPr>
+        <w:drawing>
+          <wp:inline distT="0" distB="0" distL="0" distR="0" wp14:anchorId="15B106A8" wp14:editId="43592895">
+            <wp:extent cx="5544324" cy="3877216"/>
+            <wp:effectExtent l="0" t="0" r="0" b="9525"/>
+            <wp:docPr id="1019198842" name="Obrázek 1" descr="Obsah obrázku text, snímek obrazovky, Písmo&#10;&#10;Popis byl vytvořen automaticky"/>
+            <wp:cNvGraphicFramePr>
+              <a:graphicFrameLocks xmlns:a="http://schemas.openxmlformats.org/drawingml/2006/main" noChangeAspect="1"/>
+            </wp:cNvGraphicFramePr>
+            <a:graphic xmlns:a="http://schemas.openxmlformats.org/drawingml/2006/main">
+              <a:graphicData uri="http://schemas.openxmlformats.org/drawingml/2006/picture">
+                <pic:pic xmlns:pic="http://schemas.openxmlformats.org/drawingml/2006/picture">
+                  <pic:nvPicPr>
+                    <pic:cNvPr id="1019198842" name="Obrázek 1" descr="Obsah obrázku text, snímek obrazovky, Písmo&#10;&#10;Popis byl vytvořen automaticky"/>
+                    <pic:cNvPicPr/>
+                  </pic:nvPicPr>
+                  <pic:blipFill>
+                    <a:blip r:embed="rId24"/>
+                    <a:stretch>
+                      <a:fillRect/>
+                    </a:stretch>
+                  </pic:blipFill>
+                  <pic:spPr>
+                    <a:xfrm>
+                      <a:off x="0" y="0"/>
+                      <a:ext cx="5544324" cy="3877216"/>
+                    </a:xfrm>
+                    <a:prstGeom prst="rect">
+                      <a:avLst/>
+                    </a:prstGeom>
+                  </pic:spPr>
+                </pic:pic>
+              </a:graphicData>
+            </a:graphic>
+          </wp:inline>
+        </w:drawing>
+      </w:r>
+    </w:p>
+    <w:p>
+      <w:r>
+        <w:t>rok a mesic se nachazi v h2</w:t>
+      </w:r>
+    </w:p>
+    <w:p>
+      <w:pPr>
+        <w:rPr>
+          <w:noProof/>
+        </w:rPr>
+      </w:pPr>
+      <w:r>
+        <w:t>výsledek:</w:t>
+      </w:r>
+      <w:r>
+        <w:rPr>
+          <w:noProof/>
+        </w:rPr>
+        <w:t xml:space="preserve"> </w:t>
+      </w:r>
+      <w:r>
+        <w:rPr>
+          <w:noProof/>
+        </w:rPr>
+        <w:drawing>
+          <wp:inline distT="0" distB="0" distL="0" distR="0" wp14:anchorId="36B744BE" wp14:editId="2FD50F68">
+            <wp:extent cx="4258269" cy="409632"/>
+            <wp:effectExtent l="0" t="0" r="9525" b="9525"/>
+            <wp:docPr id="119267132" name="Obrázek 1"/>
+            <wp:cNvGraphicFramePr>
+              <a:graphicFrameLocks xmlns:a="http://schemas.openxmlformats.org/drawingml/2006/main" noChangeAspect="1"/>
+            </wp:cNvGraphicFramePr>
+            <a:graphic xmlns:a="http://schemas.openxmlformats.org/drawingml/2006/main">
+              <a:graphicData uri="http://schemas.openxmlformats.org/drawingml/2006/picture">
+                <pic:pic xmlns:pic="http://schemas.openxmlformats.org/drawingml/2006/picture">
+                  <pic:nvPicPr>
+                    <pic:cNvPr id="119267132" name=""/>
+                    <pic:cNvPicPr/>
+                  </pic:nvPicPr>
+                  <pic:blipFill>
+                    <a:blip r:embed="rId25"/>
+                    <a:stretch>
+                      <a:fillRect/>
+                    </a:stretch>
+                  </pic:blipFill>
+                  <pic:spPr>
+                    <a:xfrm>
+                      <a:off x="0" y="0"/>
+                      <a:ext cx="4258269" cy="409632"/>
+                    </a:xfrm>
+                    <a:prstGeom prst="rect">
+                      <a:avLst/>
+                    </a:prstGeom>
+                  </pic:spPr>
+                </pic:pic>
+              </a:graphicData>
+            </a:graphic>
+          </wp:inline>
+        </w:drawing>
+      </w:r>
+    </w:p>
+    <w:p>
+      <w:pPr>
+        <w:rPr>
+          <w:noProof/>
+        </w:rPr>
+      </w:pPr>
+      <w:r>
+        <w:rPr>
+          <w:noProof/>
+        </w:rPr>
+        <w:t>zatím jeden mesic dále budu pracovat na pridani cyklu pro vic mesicu a něco s aktualnim mesicem</w:t>
+      </w:r>
+    </w:p>
+    <w:p>
+      <w:pPr>
+        <w:rPr>
+          <w:noProof/>
+        </w:rPr>
+      </w:pPr>
+      <w:r>
+        <w:rPr>
+          <w:noProof/>
+        </w:rPr>
+        <w:t xml:space="preserve">Aktualni mesic nejspis nepujde, mají tam divnoobrazek interaktivni graf idk </w:t>
+      </w:r>
+      <w:r>
+        <w:rPr>
+          <w:noProof/>
+        </w:rPr>
+        <w:t>něco</w:t>
+      </w:r>
+      <w:r>
+        <w:rPr>
+          <w:noProof/>
+        </w:rPr>
+        <w:t>.</w:t>
+      </w:r>
+    </w:p>
+    <w:p>
+      <w:pPr>
+        <w:rPr>
+          <w:noProof/>
+        </w:rPr>
+      </w:pPr>
+      <w:r>
+        <w:rPr>
+          <w:noProof/>
+        </w:rPr>
+        <w:t>Pracuju na cyklu pro ziskani všech historickych dat.</w:t>
+      </w:r>
+    </w:p>
+    <w:p>
+      <w:pPr>
+        <w:rPr>
+          <w:noProof/>
+        </w:rPr>
+      </w:pPr>
+      <w:r>
+        <w:rPr>
+          <w:noProof/>
+        </w:rPr>
+        <w:lastRenderedPageBreak/>
+        <w:drawing>
+          <wp:inline distT="0" distB="0" distL="0" distR="0" wp14:anchorId="016DBD42" wp14:editId="2CD5019F">
+            <wp:extent cx="5760720" cy="1675130"/>
+            <wp:effectExtent l="0" t="0" r="0" b="1270"/>
+            <wp:docPr id="1318901034" name="Obrázek 1" descr="Obsah obrázku text, snímek obrazovky, Písmo&#10;&#10;Popis byl vytvořen automaticky"/>
+            <wp:cNvGraphicFramePr>
+              <a:graphicFrameLocks xmlns:a="http://schemas.openxmlformats.org/drawingml/2006/main" noChangeAspect="1"/>
+            </wp:cNvGraphicFramePr>
+            <a:graphic xmlns:a="http://schemas.openxmlformats.org/drawingml/2006/main">
+              <a:graphicData uri="http://schemas.openxmlformats.org/drawingml/2006/picture">
+                <pic:pic xmlns:pic="http://schemas.openxmlformats.org/drawingml/2006/picture">
+                  <pic:nvPicPr>
+                    <pic:cNvPr id="1318901034" name="Obrázek 1" descr="Obsah obrázku text, snímek obrazovky, Písmo&#10;&#10;Popis byl vytvořen automaticky"/>
+                    <pic:cNvPicPr/>
+                  </pic:nvPicPr>
+                  <pic:blipFill>
+                    <a:blip r:embed="rId26"/>
+                    <a:stretch>
+                      <a:fillRect/>
+                    </a:stretch>
+                  </pic:blipFill>
+                  <pic:spPr>
+                    <a:xfrm>
+                      <a:off x="0" y="0"/>
+                      <a:ext cx="5760720" cy="1675130"/>
+                    </a:xfrm>
+                    <a:prstGeom prst="rect">
+                      <a:avLst/>
+                    </a:prstGeom>
+                  </pic:spPr>
+                </pic:pic>
+              </a:graphicData>
+            </a:graphic>
+          </wp:inline>
+        </w:drawing>
+      </w:r>
+    </w:p>
+    <w:p>
+      <w:r>
+        <w:t xml:space="preserve">Dany cyklus pokazde scrapne data od roku 2006 az po předchozí mesic dnešního datumu. Prijde mi zbytecne pokazde stahovat ceny od roku 2006 kdy se nic nezmeni, proto napisu něco co porovna poslední zapis a pokud bude potřeba scrapne chybejici mesice. </w:t>
+      </w:r>
+    </w:p>
+    <w:p>
+      <w:r>
+        <w:t>Nahrani casti kodu, která stahuje tabulku od 2006 do 2023 zari. Vytvoreni templatu, urls, views a pridani do formsu.</w:t>
+      </w:r>
+    </w:p>
+    <w:p/>
     <w:sectPr>
       <w:pgSz w:w="11906" w:h="16838"/>
       <w:pgMar w:top="1417" w:right="1417" w:bottom="1417" w:left="1417" w:header="708" w:footer="708" w:gutter="0"/>

</xml_diff>